<commit_message>
Create CheckBox in EntryOfPersonsInvolvedInTheCombinedRegistersWindow
</commit_message>
<xml_diff>
--- a/DesARMA/FilesSh/Держмитслужба.docx
+++ b/DesARMA/FilesSh/Держмитслужба.docx
@@ -751,6 +751,23 @@
           <w:lang w:val="uk-UA"/>
         </w:rPr>
         <w:t>експортно-імпортних</w:t>
+      </w:r>
+      <w:r>
+        <w:rPr>
+          <w:rFonts w:ascii="Times New Roman" w:hAnsi="Times New Roman" w:cs="Times New Roman"/>
+          <w:sz w:val="28"/>
+          <w:szCs w:val="28"/>
+        </w:rPr>
+        <w:t xml:space="preserve"> </w:t>
+      </w:r>
+      <w:r>
+        <w:rPr>
+          <w:rFonts w:ascii="Times New Roman" w:hAnsi="Times New Roman" w:cs="Times New Roman"/>
+          <w:sz w:val="28"/>
+          <w:szCs w:val="28"/>
+          <w:lang w:val="uk-UA"/>
+        </w:rPr>
+        <w:t>операцій</w:t>
       </w:r>
       <w:r>
         <w:rPr>

</xml_diff>